<commit_message>
finish take home hw
</commit_message>
<xml_diff>
--- a/pocket_gem.docx
+++ b/pocket_gem.docx
@@ -30,7 +30,19 @@
         <w:rPr>
           <w:color w:val="0E101A"/>
         </w:rPr>
-        <w:t xml:space="preserve">- Users made in-app purchases, but </w:t>
+        <w:t xml:space="preserve">- </w:t>
+      </w:r>
+      <w:r>
+        <w:rPr>
+          <w:color w:val="0E101A"/>
+        </w:rPr>
+        <w:t>Several u</w:t>
+      </w:r>
+      <w:r>
+        <w:rPr>
+          <w:color w:val="0E101A"/>
+        </w:rPr>
+        <w:t xml:space="preserve">sers made in-app purchases, but </w:t>
       </w:r>
       <w:r>
         <w:rPr>
@@ -108,11 +120,37 @@
         <w:rPr>
           <w:color w:val="0E101A"/>
         </w:rPr>
-        <w:t>: I assume we want to find potential groups at the current time in the dataset (</w:t>
+        <w:t xml:space="preserve">: I assume we want to find potential groups at the </w:t>
+      </w:r>
+      <w:r>
+        <w:rPr>
+          <w:b/>
+          <w:bCs/>
+          <w:color w:val="0E101A"/>
+        </w:rPr>
+        <w:t>current time</w:t>
+      </w:r>
+      <w:r>
+        <w:rPr>
+          <w:b/>
+          <w:bCs/>
+          <w:color w:val="0E101A"/>
+        </w:rPr>
+        <w:t xml:space="preserve"> </w:t>
+      </w:r>
+      <w:r>
+        <w:rPr>
+          <w:b/>
+          <w:bCs/>
+          <w:color w:val="0E101A"/>
+        </w:rPr>
+        <w:t>(</w:t>
       </w:r>
       <w:proofErr w:type="gramStart"/>
       <w:r>
         <w:rPr>
+          <w:b/>
+          <w:bCs/>
           <w:color w:val="0E101A"/>
         </w:rPr>
         <w:t>i.e.</w:t>
@@ -120,9 +158,17 @@
       <w:proofErr w:type="gramEnd"/>
       <w:r>
         <w:rPr>
-          <w:color w:val="0E101A"/>
-        </w:rPr>
-        <w:t xml:space="preserve"> '2019-05-06').</w:t>
+          <w:b/>
+          <w:bCs/>
+          <w:color w:val="0E101A"/>
+        </w:rPr>
+        <w:t xml:space="preserve"> '2019-05-06')</w:t>
+      </w:r>
+      <w:r>
+        <w:rPr>
+          <w:color w:val="0E101A"/>
+        </w:rPr>
+        <w:t xml:space="preserve"> in the dataset.</w:t>
       </w:r>
     </w:p>
     <w:p>
@@ -173,6 +219,15 @@
         </w:rPr>
         <w:t xml:space="preserve"> log in into the game from 2019-04-29 to 2019-05-06).</w:t>
       </w:r>
+    </w:p>
+    <w:p>
+      <w:pPr>
+        <w:pStyle w:val="NormalWeb"/>
+        <w:spacing w:before="0" w:beforeAutospacing="0" w:after="0" w:afterAutospacing="0"/>
+        <w:rPr>
+          <w:color w:val="0E101A"/>
+        </w:rPr>
+      </w:pPr>
     </w:p>
     <w:p>
       <w:pPr>
@@ -326,7 +381,23 @@
           <w:sz w:val="23"/>
           <w:szCs w:val="23"/>
         </w:rPr>
-        <w:t xml:space="preserve">Insights: ~90% of paying users made their first </w:t>
+        <w:t>Insights</w:t>
+      </w:r>
+      <w:r>
+        <w:rPr>
+          <w:rFonts w:ascii="Times New Roman" w:hAnsi="Times New Roman" w:cs="Times New Roman"/>
+          <w:sz w:val="23"/>
+          <w:szCs w:val="23"/>
+        </w:rPr>
+        <w:t xml:space="preserve"> from the plots</w:t>
+      </w:r>
+      <w:r>
+        <w:rPr>
+          <w:rFonts w:ascii="Times New Roman" w:hAnsi="Times New Roman" w:cs="Times New Roman"/>
+          <w:sz w:val="23"/>
+          <w:szCs w:val="23"/>
+        </w:rPr>
+        <w:t xml:space="preserve">: ~90% of paying users made their first </w:t>
       </w:r>
       <w:proofErr w:type="spellStart"/>
       <w:r>
@@ -366,7 +437,23 @@
           <w:sz w:val="23"/>
           <w:szCs w:val="23"/>
         </w:rPr>
-        <w:t xml:space="preserve">Our potential group of users must be active within the most 10 recent days since users who are not active within 10 days are most likely to churn. 1733 non-paying users satisfy the condition. </w:t>
+        <w:t xml:space="preserve">Our potential group of users must be active within the most 10 recent days since users who are not active within 10 </w:t>
+      </w:r>
+      <w:r>
+        <w:rPr>
+          <w:rFonts w:ascii="Times New Roman" w:hAnsi="Times New Roman" w:cs="Times New Roman"/>
+          <w:sz w:val="23"/>
+          <w:szCs w:val="23"/>
+        </w:rPr>
+        <w:t xml:space="preserve">recent </w:t>
+      </w:r>
+      <w:r>
+        <w:rPr>
+          <w:rFonts w:ascii="Times New Roman" w:hAnsi="Times New Roman" w:cs="Times New Roman"/>
+          <w:sz w:val="23"/>
+          <w:szCs w:val="23"/>
+        </w:rPr>
+        <w:t xml:space="preserve">days are most likely to churn. 1733 non-paying users satisfy the condition. </w:t>
       </w:r>
     </w:p>
     <w:p>
@@ -388,7 +475,47 @@
           <w:sz w:val="23"/>
           <w:szCs w:val="23"/>
         </w:rPr>
-        <w:t xml:space="preserve">Given that they are still active within the past 10 days since the most recent date in the data (2019-05-06). However, because all the </w:t>
+        <w:t xml:space="preserve">The </w:t>
+      </w:r>
+      <w:r>
+        <w:rPr>
+          <w:rFonts w:ascii="Times New Roman" w:hAnsi="Times New Roman" w:cs="Times New Roman"/>
+          <w:sz w:val="23"/>
+          <w:szCs w:val="23"/>
+        </w:rPr>
+        <w:t xml:space="preserve">most recent date in the data </w:t>
+      </w:r>
+      <w:r>
+        <w:rPr>
+          <w:rFonts w:ascii="Times New Roman" w:hAnsi="Times New Roman" w:cs="Times New Roman"/>
+          <w:sz w:val="23"/>
+          <w:szCs w:val="23"/>
+        </w:rPr>
+        <w:t xml:space="preserve">is </w:t>
+      </w:r>
+      <w:r>
+        <w:rPr>
+          <w:rFonts w:ascii="Times New Roman" w:hAnsi="Times New Roman" w:cs="Times New Roman"/>
+          <w:sz w:val="23"/>
+          <w:szCs w:val="23"/>
+        </w:rPr>
+        <w:t>2019-05-06</w:t>
+      </w:r>
+      <w:r>
+        <w:rPr>
+          <w:rFonts w:ascii="Times New Roman" w:hAnsi="Times New Roman" w:cs="Times New Roman"/>
+          <w:sz w:val="23"/>
+          <w:szCs w:val="23"/>
+        </w:rPr>
+        <w:t xml:space="preserve"> and</w:t>
+      </w:r>
+      <w:r>
+        <w:rPr>
+          <w:rFonts w:ascii="Times New Roman" w:hAnsi="Times New Roman" w:cs="Times New Roman"/>
+          <w:sz w:val="23"/>
+          <w:szCs w:val="23"/>
+        </w:rPr>
+        <w:t xml:space="preserve"> all the </w:t>
       </w:r>
       <w:proofErr w:type="spellStart"/>
       <w:r>
@@ -406,7 +533,71 @@
           <w:sz w:val="23"/>
           <w:szCs w:val="23"/>
         </w:rPr>
-        <w:t xml:space="preserve"> starts from 2019-03-01 to 2019-03-07, all active users are in their 50-60th days of playing the game. We then look back 7 days since the last active day, then 60% of them have less than 50 gems, and around 40% of them play the game at least 20 times.</w:t>
+        <w:t xml:space="preserve"> starts from 2019-03-01 to 2019-03-07</w:t>
+      </w:r>
+      <w:r>
+        <w:rPr>
+          <w:rFonts w:ascii="Times New Roman" w:hAnsi="Times New Roman" w:cs="Times New Roman"/>
+          <w:sz w:val="23"/>
+          <w:szCs w:val="23"/>
+        </w:rPr>
+        <w:t>. Hence,</w:t>
+      </w:r>
+      <w:r>
+        <w:rPr>
+          <w:rFonts w:ascii="Times New Roman" w:hAnsi="Times New Roman" w:cs="Times New Roman"/>
+          <w:sz w:val="23"/>
+          <w:szCs w:val="23"/>
+        </w:rPr>
+        <w:t xml:space="preserve"> all active users are in their 50-60th days of playing the game. We </w:t>
+      </w:r>
+      <w:r>
+        <w:rPr>
+          <w:rFonts w:ascii="Times New Roman" w:hAnsi="Times New Roman" w:cs="Times New Roman"/>
+          <w:sz w:val="23"/>
+          <w:szCs w:val="23"/>
+        </w:rPr>
+        <w:t>will</w:t>
+      </w:r>
+      <w:r>
+        <w:rPr>
+          <w:rFonts w:ascii="Times New Roman" w:hAnsi="Times New Roman" w:cs="Times New Roman"/>
+          <w:sz w:val="23"/>
+          <w:szCs w:val="23"/>
+        </w:rPr>
+        <w:t xml:space="preserve"> look back 7 days since the last active day</w:t>
+      </w:r>
+      <w:r>
+        <w:rPr>
+          <w:rFonts w:ascii="Times New Roman" w:hAnsi="Times New Roman" w:cs="Times New Roman"/>
+          <w:sz w:val="23"/>
+          <w:szCs w:val="23"/>
+        </w:rPr>
+        <w:t xml:space="preserve"> to observe their characteristic.</w:t>
+      </w:r>
+      <w:r>
+        <w:rPr>
+          <w:rFonts w:ascii="Times New Roman" w:hAnsi="Times New Roman" w:cs="Times New Roman"/>
+          <w:sz w:val="23"/>
+          <w:szCs w:val="23"/>
+        </w:rPr>
+        <w:t xml:space="preserve"> </w:t>
+      </w:r>
+      <w:r>
+        <w:rPr>
+          <w:rFonts w:ascii="Times New Roman" w:hAnsi="Times New Roman" w:cs="Times New Roman"/>
+          <w:sz w:val="23"/>
+          <w:szCs w:val="23"/>
+        </w:rPr>
+        <w:t xml:space="preserve">We see that </w:t>
+      </w:r>
+      <w:r>
+        <w:rPr>
+          <w:rFonts w:ascii="Times New Roman" w:hAnsi="Times New Roman" w:cs="Times New Roman"/>
+          <w:sz w:val="23"/>
+          <w:szCs w:val="23"/>
+        </w:rPr>
+        <w:t>60% of them have less than 50 gems, and around 40% of them play the game at least 20 times.</w:t>
       </w:r>
     </w:p>
     <w:p>
@@ -475,10 +666,20 @@
       <w:r>
         <w:rPr>
           <w:rFonts w:ascii="Times New Roman" w:hAnsi="Times New Roman" w:cs="Times New Roman"/>
-          <w:sz w:val="23"/>
-          <w:szCs w:val="23"/>
-        </w:rPr>
-        <w:t xml:space="preserve">Reason: Because all users in our potential groups are within their 50-60th days of playing the game, we consider the paying users who made their first </w:t>
+          <w:b/>
+          <w:bCs/>
+          <w:sz w:val="23"/>
+          <w:szCs w:val="23"/>
+        </w:rPr>
+        <w:t>Reason:</w:t>
+      </w:r>
+      <w:r>
+        <w:rPr>
+          <w:rFonts w:ascii="Times New Roman" w:hAnsi="Times New Roman" w:cs="Times New Roman"/>
+          <w:sz w:val="23"/>
+          <w:szCs w:val="23"/>
+        </w:rPr>
+        <w:t xml:space="preserve"> Because all users in our potential groups are within their 50-60th days of playing the game, we consider the paying users who made their first </w:t>
       </w:r>
       <w:proofErr w:type="spellStart"/>
       <w:r>
@@ -538,23 +739,45 @@
         </w:rPr>
         <w:t xml:space="preserve">In our sample data, all the active users within the most recent 10 days are on their 50th day of the game. </w:t>
       </w:r>
-      <w:proofErr w:type="gramStart"/>
-      <w:r>
-        <w:rPr>
-          <w:rFonts w:ascii="Times New Roman" w:hAnsi="Times New Roman" w:cs="Times New Roman"/>
-          <w:sz w:val="23"/>
-          <w:szCs w:val="23"/>
-        </w:rPr>
-        <w:t>In reality, we</w:t>
-      </w:r>
-      <w:proofErr w:type="gramEnd"/>
-      <w:r>
-        <w:rPr>
-          <w:rFonts w:ascii="Times New Roman" w:hAnsi="Times New Roman" w:cs="Times New Roman"/>
-          <w:sz w:val="23"/>
-          <w:szCs w:val="23"/>
-        </w:rPr>
-        <w:t xml:space="preserve"> can target active users within the range of 7-40th day of their lifetime </w:t>
+      <w:r>
+        <w:rPr>
+          <w:rFonts w:ascii="Times New Roman" w:hAnsi="Times New Roman" w:cs="Times New Roman"/>
+          <w:sz w:val="23"/>
+          <w:szCs w:val="23"/>
+        </w:rPr>
+        <w:t>However, it is better</w:t>
+      </w:r>
+      <w:r>
+        <w:rPr>
+          <w:rFonts w:ascii="Times New Roman" w:hAnsi="Times New Roman" w:cs="Times New Roman"/>
+          <w:sz w:val="23"/>
+          <w:szCs w:val="23"/>
+        </w:rPr>
+        <w:t xml:space="preserve"> target active users within the range of 7-</w:t>
+      </w:r>
+      <w:r>
+        <w:rPr>
+          <w:rFonts w:ascii="Times New Roman" w:hAnsi="Times New Roman" w:cs="Times New Roman"/>
+          <w:sz w:val="23"/>
+          <w:szCs w:val="23"/>
+        </w:rPr>
+        <w:t>3</w:t>
+      </w:r>
+      <w:r>
+        <w:rPr>
+          <w:rFonts w:ascii="Times New Roman" w:hAnsi="Times New Roman" w:cs="Times New Roman"/>
+          <w:sz w:val="23"/>
+          <w:szCs w:val="23"/>
+        </w:rPr>
+        <w:t>0th day of their lifetime</w:t>
+      </w:r>
+      <w:r>
+        <w:rPr>
+          <w:rFonts w:ascii="Times New Roman" w:hAnsi="Times New Roman" w:cs="Times New Roman"/>
+          <w:sz w:val="23"/>
+          <w:szCs w:val="23"/>
+        </w:rPr>
+        <w:t>.</w:t>
       </w:r>
     </w:p>
     <w:p>
@@ -611,6 +834,7 @@
           <w:sz w:val="23"/>
           <w:szCs w:val="23"/>
         </w:rPr>
+        <w:lastRenderedPageBreak/>
         <w:t xml:space="preserve"> </w:t>
       </w:r>
     </w:p>
@@ -655,7 +879,6 @@
           <w:sz w:val="23"/>
           <w:szCs w:val="23"/>
         </w:rPr>
-        <w:lastRenderedPageBreak/>
         <w:t xml:space="preserve"> As discussed in problem 1, we will remove all users who made a first </w:t>
       </w:r>
       <w:proofErr w:type="spellStart"/>
@@ -729,7 +952,34 @@
         <w:rPr>
           <w:color w:val="0E101A"/>
         </w:rPr>
-        <w:t>In our sample data, all active people within the most recent 7 days are already on their 50-60th day of the game. The chance they convert to paying users is not high. However, I couldn’t find any active users who are in the 7th-30 days of their game. And we don’t want to target non-active users since they already churn. Here is what I think is the best:</w:t>
+        <w:t>In our sample data, all active people within the most recent 7 days are already on their 50-60th day of the game. The chance they convert to paying users is not high. However, I couldn’t find any active users who are in the 7-30</w:t>
+      </w:r>
+      <w:r>
+        <w:rPr>
+          <w:color w:val="0E101A"/>
+        </w:rPr>
+        <w:t>th</w:t>
+      </w:r>
+      <w:r>
+        <w:rPr>
+          <w:color w:val="0E101A"/>
+        </w:rPr>
+        <w:t xml:space="preserve"> days of their game. And we don’t want to target non-active users since they already churn. Here is what I think is the best:</w:t>
+      </w:r>
+    </w:p>
+    <w:p>
+      <w:pPr>
+        <w:pStyle w:val="NormalWeb"/>
+        <w:spacing w:before="0" w:beforeAutospacing="0" w:after="0" w:afterAutospacing="0"/>
+        <w:rPr>
+          <w:color w:val="0E101A"/>
+        </w:rPr>
+      </w:pPr>
+      <w:r>
+        <w:rPr>
+          <w:color w:val="0E101A"/>
+        </w:rPr>
+        <w:t>Train data (for our sample data): </w:t>
       </w:r>
     </w:p>
     <w:p>
@@ -748,7 +998,45 @@
         <w:rPr>
           <w:color w:val="0E101A"/>
         </w:rPr>
-        <w:t>Train data (for our sample data): </w:t>
+        <w:t>Take all the pay</w:t>
+      </w:r>
+      <w:r>
+        <w:rPr>
+          <w:color w:val="0E101A"/>
+        </w:rPr>
+        <w:t xml:space="preserve">ing users </w:t>
+      </w:r>
+      <w:r>
+        <w:rPr>
+          <w:color w:val="0E101A"/>
+        </w:rPr>
+        <w:t xml:space="preserve">who made their first purchase after 7 days </w:t>
+      </w:r>
+      <w:r>
+        <w:rPr>
+          <w:color w:val="0E101A"/>
+        </w:rPr>
+        <w:sym w:font="Wingdings" w:char="F0E0"/>
+      </w:r>
+      <w:r>
+        <w:rPr>
+          <w:color w:val="0E101A"/>
+        </w:rPr>
+        <w:t xml:space="preserve"> label 1 (239 users). For each of these users, the lookbacks window is 7 days before they made their first </w:t>
+      </w:r>
+      <w:proofErr w:type="spellStart"/>
+      <w:r>
+        <w:rPr>
+          <w:color w:val="0E101A"/>
+        </w:rPr>
+        <w:t>iap</w:t>
+      </w:r>
+      <w:proofErr w:type="spellEnd"/>
+      <w:r>
+        <w:rPr>
+          <w:color w:val="0E101A"/>
+        </w:rPr>
+        <w:t xml:space="preserve"> (we want to learn their behavior of paying users before they make a purchase). We will calculate features based on 7 days lookback window.</w:t>
       </w:r>
     </w:p>
     <w:p>
@@ -767,35 +1055,88 @@
         <w:rPr>
           <w:color w:val="0E101A"/>
         </w:rPr>
-        <w:t xml:space="preserve">Take all the </w:t>
+        <w:t xml:space="preserve">For those who are not active within the most recent 10-25 days </w:t>
+      </w:r>
+      <w:r>
+        <w:rPr>
+          <w:color w:val="0E101A"/>
+        </w:rPr>
+        <w:sym w:font="Wingdings" w:char="F0E0"/>
+      </w:r>
+      <w:r>
+        <w:rPr>
+          <w:color w:val="0E101A"/>
+        </w:rPr>
+        <w:t xml:space="preserve"> label 0 (we chose so because those users were playing the game for a reasonable amount of time (they were in the game in around 40 </w:t>
+      </w:r>
+      <w:proofErr w:type="gramStart"/>
+      <w:r>
+        <w:rPr>
+          <w:color w:val="0E101A"/>
+        </w:rPr>
+        <w:t>days</w:t>
+      </w:r>
+      <w:proofErr w:type="gramEnd"/>
+      <w:r>
+        <w:rPr>
+          <w:color w:val="0E101A"/>
+        </w:rPr>
+        <w:t xml:space="preserve"> and they haven’t made any </w:t>
       </w:r>
       <w:proofErr w:type="spellStart"/>
       <w:r>
         <w:rPr>
           <w:color w:val="0E101A"/>
         </w:rPr>
-        <w:t>payers</w:t>
+        <w:t>iap</w:t>
       </w:r>
       <w:proofErr w:type="spellEnd"/>
       <w:r>
         <w:rPr>
           <w:color w:val="0E101A"/>
         </w:rPr>
-        <w:t xml:space="preserve"> who made their first purchase after 7 days -à label 1 (239 users). For each of these users, the lookbacks window is 7 days before they made their first </w:t>
-      </w:r>
-      <w:proofErr w:type="spellStart"/>
-      <w:r>
-        <w:rPr>
-          <w:color w:val="0E101A"/>
-        </w:rPr>
-        <w:t>iap</w:t>
-      </w:r>
-      <w:proofErr w:type="spellEnd"/>
-      <w:r>
-        <w:rPr>
-          <w:color w:val="0E101A"/>
-        </w:rPr>
-        <w:t xml:space="preserve"> (we want to learn their behavior of paying users before they make a purchase). We will calculate features based on 7 days lookback window.</w:t>
+        <w:t xml:space="preserve"> and they churn</w:t>
+      </w:r>
+      <w:r>
+        <w:rPr>
+          <w:color w:val="0E101A"/>
+        </w:rPr>
+        <w:t>ed</w:t>
+      </w:r>
+      <w:r>
+        <w:rPr>
+          <w:color w:val="0E101A"/>
+        </w:rPr>
+        <w:t>). (</w:t>
+      </w:r>
+      <w:proofErr w:type="gramStart"/>
+      <w:r>
+        <w:rPr>
+          <w:color w:val="0E101A"/>
+        </w:rPr>
+        <w:t>total</w:t>
+      </w:r>
+      <w:proofErr w:type="gramEnd"/>
+      <w:r>
+        <w:rPr>
+          <w:color w:val="0E101A"/>
+        </w:rPr>
+        <w:t xml:space="preserve"> of 1518 users)</w:t>
+      </w:r>
+    </w:p>
+    <w:p>
+      <w:pPr>
+        <w:pStyle w:val="NormalWeb"/>
+        <w:spacing w:before="0" w:beforeAutospacing="0" w:after="0" w:afterAutospacing="0"/>
+        <w:rPr>
+          <w:color w:val="0E101A"/>
+        </w:rPr>
+      </w:pPr>
+      <w:r>
+        <w:rPr>
+          <w:color w:val="0E101A"/>
+        </w:rPr>
+        <w:t>Test data: </w:t>
       </w:r>
     </w:p>
     <w:p>
@@ -814,49 +1155,34 @@
         <w:rPr>
           <w:color w:val="0E101A"/>
         </w:rPr>
-        <w:t xml:space="preserve">For those who are not active within the most recent 10-25 days à label 0 (we chose so because those users were playing the game for a reasonable amount of time (they were in the game in around 40 </w:t>
-      </w:r>
-      <w:proofErr w:type="gramStart"/>
-      <w:r>
-        <w:rPr>
-          <w:color w:val="0E101A"/>
-        </w:rPr>
-        <w:t>days</w:t>
-      </w:r>
-      <w:proofErr w:type="gramEnd"/>
-      <w:r>
-        <w:rPr>
-          <w:color w:val="0E101A"/>
-        </w:rPr>
-        <w:t xml:space="preserve"> and they haven’t made any </w:t>
-      </w:r>
-      <w:proofErr w:type="spellStart"/>
-      <w:r>
-        <w:rPr>
-          <w:color w:val="0E101A"/>
-        </w:rPr>
-        <w:t>iap</w:t>
-      </w:r>
-      <w:proofErr w:type="spellEnd"/>
-      <w:r>
-        <w:rPr>
-          <w:color w:val="0E101A"/>
-        </w:rPr>
-        <w:t xml:space="preserve"> and they churn). (</w:t>
-      </w:r>
-      <w:proofErr w:type="gramStart"/>
-      <w:r>
-        <w:rPr>
-          <w:color w:val="0E101A"/>
-        </w:rPr>
-        <w:t>total</w:t>
-      </w:r>
-      <w:proofErr w:type="gramEnd"/>
-      <w:r>
-        <w:rPr>
-          <w:color w:val="0E101A"/>
-        </w:rPr>
-        <w:t xml:space="preserve"> of 1518 users)</w:t>
+        <w:t xml:space="preserve">We will predict on those who are active within the last 7 days (all of them are in their 50-60th day of game) (total of </w:t>
+      </w:r>
+      <w:r>
+        <w:rPr>
+          <w:color w:val="0E101A"/>
+        </w:rPr>
+        <w:t>1733</w:t>
+      </w:r>
+      <w:r>
+        <w:rPr>
+          <w:color w:val="0E101A"/>
+        </w:rPr>
+        <w:t xml:space="preserve"> users)</w:t>
+      </w:r>
+    </w:p>
+    <w:p>
+      <w:pPr>
+        <w:pStyle w:val="NormalWeb"/>
+        <w:spacing w:before="0" w:beforeAutospacing="0" w:after="0" w:afterAutospacing="0"/>
+        <w:rPr>
+          <w:color w:val="0E101A"/>
+        </w:rPr>
+      </w:pPr>
+      <w:r>
+        <w:rPr>
+          <w:color w:val="0E101A"/>
+        </w:rPr>
+        <w:t>Alternative train data (general version): </w:t>
       </w:r>
     </w:p>
     <w:p>
@@ -875,7 +1201,22 @@
         <w:rPr>
           <w:color w:val="0E101A"/>
         </w:rPr>
-        <w:t>Test data: </w:t>
+        <w:t>if we have more data, I think it is better to take all the non-paying users who haven’t converted after 60 days as label 0 as well, since, after 60 days, it is a minimal chance they will convert. We will be targeting people in their 7 – 30th days of the game, have a small number of gems, and actively playing the game. Label 1 is from the paying users we recorded. </w:t>
+      </w:r>
+    </w:p>
+    <w:p>
+      <w:pPr>
+        <w:pStyle w:val="NormalWeb"/>
+        <w:spacing w:before="0" w:beforeAutospacing="0" w:after="0" w:afterAutospacing="0"/>
+        <w:rPr>
+          <w:color w:val="0E101A"/>
+        </w:rPr>
+      </w:pPr>
+      <w:r>
+        <w:rPr>
+          <w:color w:val="0E101A"/>
+        </w:rPr>
+        <w:t>Model:</w:t>
       </w:r>
     </w:p>
     <w:p>
@@ -894,7 +1235,7 @@
         <w:rPr>
           <w:color w:val="0E101A"/>
         </w:rPr>
-        <w:t>We will predict on those who are active within the last 7 days (all of them are in their 50-60th day of game) (total of 1067 users)</w:t>
+        <w:t>Calculate features for each class</w:t>
       </w:r>
     </w:p>
     <w:p>
@@ -913,82 +1254,6 @@
         <w:rPr>
           <w:color w:val="0E101A"/>
         </w:rPr>
-        <w:t>Alternative train data (general version): </w:t>
-      </w:r>
-    </w:p>
-    <w:p>
-      <w:pPr>
-        <w:pStyle w:val="NormalWeb"/>
-        <w:numPr>
-          <w:ilvl w:val="0"/>
-          <w:numId w:val="7"/>
-        </w:numPr>
-        <w:spacing w:before="0" w:beforeAutospacing="0" w:after="0" w:afterAutospacing="0"/>
-        <w:rPr>
-          <w:color w:val="0E101A"/>
-        </w:rPr>
-      </w:pPr>
-      <w:r>
-        <w:rPr>
-          <w:color w:val="0E101A"/>
-        </w:rPr>
-        <w:t>if we have more data, I think it is better to take all the non-paying users who haven’t converted after 60 days as label 0 as well, since, after 60 days, it is a minimal chance they will convert. We will be targeting people in their 7 – 30th days of the game, have a small number of gems, and actively playing the game. Label 1 is from the paying users we recorded. </w:t>
-      </w:r>
-    </w:p>
-    <w:p>
-      <w:pPr>
-        <w:pStyle w:val="NormalWeb"/>
-        <w:numPr>
-          <w:ilvl w:val="0"/>
-          <w:numId w:val="7"/>
-        </w:numPr>
-        <w:spacing w:before="0" w:beforeAutospacing="0" w:after="0" w:afterAutospacing="0"/>
-        <w:rPr>
-          <w:color w:val="0E101A"/>
-        </w:rPr>
-      </w:pPr>
-      <w:r>
-        <w:rPr>
-          <w:color w:val="0E101A"/>
-        </w:rPr>
-        <w:t>Model:</w:t>
-      </w:r>
-    </w:p>
-    <w:p>
-      <w:pPr>
-        <w:pStyle w:val="NormalWeb"/>
-        <w:numPr>
-          <w:ilvl w:val="0"/>
-          <w:numId w:val="7"/>
-        </w:numPr>
-        <w:spacing w:before="0" w:beforeAutospacing="0" w:after="0" w:afterAutospacing="0"/>
-        <w:rPr>
-          <w:color w:val="0E101A"/>
-        </w:rPr>
-      </w:pPr>
-      <w:r>
-        <w:rPr>
-          <w:color w:val="0E101A"/>
-        </w:rPr>
-        <w:t>Calculate features for each class</w:t>
-      </w:r>
-    </w:p>
-    <w:p>
-      <w:pPr>
-        <w:pStyle w:val="NormalWeb"/>
-        <w:numPr>
-          <w:ilvl w:val="0"/>
-          <w:numId w:val="7"/>
-        </w:numPr>
-        <w:spacing w:before="0" w:beforeAutospacing="0" w:after="0" w:afterAutospacing="0"/>
-        <w:rPr>
-          <w:color w:val="0E101A"/>
-        </w:rPr>
-      </w:pPr>
-      <w:r>
-        <w:rPr>
-          <w:color w:val="0E101A"/>
-        </w:rPr>
         <w:t xml:space="preserve">Train a simple logistic model with </w:t>
       </w:r>
       <w:proofErr w:type="spellStart"/>
@@ -1005,24 +1270,11 @@
         </w:rPr>
         <w:t> </w:t>
       </w:r>
-    </w:p>
-    <w:p>
-      <w:pPr>
-        <w:pStyle w:val="NormalWeb"/>
-        <w:numPr>
-          <w:ilvl w:val="0"/>
-          <w:numId w:val="7"/>
-        </w:numPr>
-        <w:spacing w:before="0" w:beforeAutospacing="0" w:after="0" w:afterAutospacing="0"/>
-        <w:rPr>
-          <w:color w:val="0E101A"/>
-        </w:rPr>
-      </w:pPr>
-      <w:r>
-        <w:rPr>
-          <w:color w:val="0E101A"/>
-        </w:rPr>
-        <w:t>Analyzing model </w:t>
+      <w:r>
+        <w:rPr>
+          <w:color w:val="0E101A"/>
+        </w:rPr>
+        <w:t>and evaluate model</w:t>
       </w:r>
     </w:p>
     <w:p>

</xml_diff>